<commit_message>
Updated so that we can merge to master
</commit_message>
<xml_diff>
--- a/Agendas + Meetings/Agenda 3.docx
+++ b/Agendas + Meetings/Agenda 3.docx
@@ -58,6 +58,86 @@
           <w:lang w:val="en-US"/>
         </w:rPr>
       </w:pPr>
+      <w:r>
+        <w:rPr>
+          <w:lang w:val="en-US"/>
+        </w:rPr>
+        <w:t>How do we want to communicate between Server and Client</w:t>
+      </w:r>
+    </w:p>
+    <w:p>
+      <w:pPr>
+        <w:pStyle w:val="ListParagraph"/>
+        <w:numPr>
+          <w:ilvl w:val="0"/>
+          <w:numId w:val="4"/>
+        </w:numPr>
+        <w:rPr>
+          <w:lang w:val="en-US"/>
+        </w:rPr>
+      </w:pPr>
+      <w:r>
+        <w:rPr>
+          <w:lang w:val="en-US"/>
+        </w:rPr>
+        <w:t>Where to put the main method</w:t>
+      </w:r>
+    </w:p>
+    <w:p>
+      <w:pPr>
+        <w:pStyle w:val="ListParagraph"/>
+        <w:numPr>
+          <w:ilvl w:val="0"/>
+          <w:numId w:val="4"/>
+        </w:numPr>
+        <w:rPr>
+          <w:lang w:val="en-US"/>
+        </w:rPr>
+      </w:pPr>
+      <w:r>
+        <w:rPr>
+          <w:lang w:val="en-US"/>
+        </w:rPr>
+        <w:t>Do we need to have two separate applications</w:t>
+      </w:r>
+      <w:r>
+        <w:rPr>
+          <w:lang w:val="en-US"/>
+        </w:rPr>
+        <w:t>, one for the client and server</w:t>
+      </w:r>
+    </w:p>
+    <w:p>
+      <w:pPr>
+        <w:pStyle w:val="ListParagraph"/>
+        <w:numPr>
+          <w:ilvl w:val="0"/>
+          <w:numId w:val="4"/>
+        </w:numPr>
+        <w:rPr>
+          <w:lang w:val="en-US"/>
+        </w:rPr>
+      </w:pPr>
+      <w:r>
+        <w:rPr>
+          <w:lang w:val="en-US"/>
+        </w:rPr>
+        <w:t>Do we want to use MongoDB to store the communication</w:t>
+      </w:r>
+      <w:r>
+        <w:rPr>
+          <w:lang w:val="en-US"/>
+        </w:rPr>
+        <w:t>/rest of the stuff</w:t>
+      </w:r>
+      <w:bookmarkStart w:id="0" w:name="_GoBack"/>
+      <w:bookmarkEnd w:id="0"/>
+      <w:r>
+        <w:rPr>
+          <w:lang w:val="en-US"/>
+        </w:rPr>
+        <w:t>?</w:t>
+      </w:r>
     </w:p>
     <w:p>
       <w:pPr>
@@ -190,6 +270,21 @@
     <w:p>
       <w:pPr>
         <w:rPr>
+          <w:b/>
+          <w:lang w:val="en-US"/>
+        </w:rPr>
+      </w:pPr>
+      <w:r>
+        <w:rPr>
+          <w:b/>
+          <w:lang w:val="en-US"/>
+        </w:rPr>
+        <w:t>Deliverable</w:t>
+      </w:r>
+    </w:p>
+    <w:p>
+      <w:pPr>
+        <w:rPr>
           <w:lang w:val="en-US"/>
         </w:rPr>
       </w:pPr>
@@ -199,8 +294,18 @@
         </w:rPr>
         <w:t>Working code</w:t>
       </w:r>
-      <w:bookmarkStart w:id="0" w:name="_GoBack"/>
-      <w:bookmarkEnd w:id="0"/>
+      <w:r>
+        <w:rPr>
+          <w:lang w:val="en-US"/>
+        </w:rPr>
+        <w:t xml:space="preserve"> for each </w:t>
+      </w:r>
+      <w:r>
+        <w:rPr>
+          <w:lang w:val="en-US"/>
+        </w:rPr>
+        <w:t>of the three options</w:t>
+      </w:r>
     </w:p>
     <w:p>
       <w:pPr>

</xml_diff>